<commit_message>
Filled in some of the sections
</commit_message>
<xml_diff>
--- a/Blue RIcky - Retrospective Document (make pdf).docx
+++ b/Blue RIcky - Retrospective Document (make pdf).docx
@@ -34,8 +34,13 @@
         </w:numPr>
       </w:pPr>
       <w:r>
-        <w:t>Jason Chancey</w:t>
-      </w:r>
+        <w:t xml:space="preserve">Jason </w:t>
+      </w:r>
+      <w:proofErr w:type="spellStart"/>
+      <w:r>
+        <w:t>Chancey</w:t>
+      </w:r>
+      <w:proofErr w:type="spellEnd"/>
     </w:p>
     <w:p>
       <w:pPr>
@@ -148,7 +153,28 @@
         <w:t>Estimated velocity vs. Actual velocity</w:t>
       </w:r>
     </w:p>
-    <w:p/>
+    <w:p>
+      <w:pPr>
+        <w:ind w:left="720"/>
+      </w:pPr>
+      <w:r>
+        <w:t>Estimated:</w:t>
+      </w:r>
+      <w:r>
+        <w:t xml:space="preserve"> </w:t>
+      </w:r>
+    </w:p>
+    <w:p>
+      <w:pPr>
+        <w:ind w:left="720"/>
+      </w:pPr>
+      <w:r>
+        <w:t>Actual:</w:t>
+      </w:r>
+      <w:r>
+        <w:t xml:space="preserve"> </w:t>
+      </w:r>
+    </w:p>
     <w:p>
       <w:pPr>
         <w:pStyle w:val="ListParagraph"/>
@@ -163,10 +189,26 @@
     </w:p>
     <w:p>
       <w:pPr>
-        <w:pStyle w:val="ListParagraph"/>
-      </w:pPr>
-    </w:p>
-    <w:p/>
+        <w:ind w:left="720"/>
+      </w:pPr>
+      <w:r>
+        <w:t>Planned:</w:t>
+      </w:r>
+      <w:r>
+        <w:t xml:space="preserve"> 36</w:t>
+      </w:r>
+    </w:p>
+    <w:p>
+      <w:pPr>
+        <w:ind w:left="720"/>
+      </w:pPr>
+      <w:r>
+        <w:t>Accomplished:</w:t>
+      </w:r>
+      <w:r>
+        <w:t xml:space="preserve"> 28</w:t>
+      </w:r>
+    </w:p>
     <w:p>
       <w:pPr>
         <w:pStyle w:val="ListParagraph"/>
@@ -179,7 +221,14 @@
         <w:t>Is product potentially shippable?</w:t>
       </w:r>
     </w:p>
-    <w:p/>
+    <w:p>
+      <w:pPr>
+        <w:ind w:left="720"/>
+      </w:pPr>
+      <w:r>
+        <w:t>Yes, the game is in a functional state.</w:t>
+      </w:r>
+    </w:p>
     <w:p>
       <w:pPr>
         <w:pStyle w:val="ListParagraph"/>
@@ -194,10 +243,12 @@
     </w:p>
     <w:p>
       <w:pPr>
-        <w:pStyle w:val="ListParagraph"/>
-      </w:pPr>
-    </w:p>
-    <w:p/>
+        <w:ind w:left="720"/>
+      </w:pPr>
+      <w:r>
+        <w:t>No, this is due to time crunch and realization of the difficulty of implementing some features.</w:t>
+      </w:r>
+    </w:p>
     <w:p>
       <w:pPr>
         <w:pStyle w:val="ListParagraph"/>
@@ -210,7 +261,14 @@
         <w:t>Changes to story points if another sprint were to be done.</w:t>
       </w:r>
     </w:p>
-    <w:p/>
+    <w:p>
+      <w:pPr>
+        <w:ind w:left="720"/>
+      </w:pPr>
+      <w:r>
+        <w:t>The point value of some objects could be reevaluated based on new understandings</w:t>
+      </w:r>
+    </w:p>
     <w:p>
       <w:pPr>
         <w:pStyle w:val="ListParagraph"/>
@@ -231,9 +289,9 @@
         <w:tblLook w:val="04A0" w:firstRow="1" w:lastRow="0" w:firstColumn="1" w:lastColumn="0" w:noHBand="0" w:noVBand="1"/>
       </w:tblPr>
       <w:tblGrid>
-        <w:gridCol w:w="2832"/>
-        <w:gridCol w:w="2899"/>
-        <w:gridCol w:w="2899"/>
+        <w:gridCol w:w="2834"/>
+        <w:gridCol w:w="2898"/>
+        <w:gridCol w:w="2898"/>
       </w:tblGrid>
       <w:tr>
         <w:tc>
@@ -317,6 +375,15 @@
               <w:ind w:left="0"/>
               <w:jc w:val="center"/>
             </w:pPr>
+            <w:bookmarkStart w:id="0" w:name="_Hlk87798688"/>
+            <w:r>
+              <w:t xml:space="preserve">Jason </w:t>
+            </w:r>
+            <w:proofErr w:type="spellStart"/>
+            <w:r>
+              <w:t>Chancey</w:t>
+            </w:r>
+            <w:proofErr w:type="spellEnd"/>
           </w:p>
         </w:tc>
         <w:tc>
@@ -329,6 +396,9 @@
               <w:ind w:left="0"/>
               <w:jc w:val="center"/>
             </w:pPr>
+            <w:r>
+              <w:t>0</w:t>
+            </w:r>
           </w:p>
         </w:tc>
         <w:tc>
@@ -355,6 +425,9 @@
               <w:ind w:left="0"/>
               <w:jc w:val="center"/>
             </w:pPr>
+            <w:r>
+              <w:t>Garret Gresham</w:t>
+            </w:r>
           </w:p>
         </w:tc>
         <w:tc>
@@ -367,6 +440,9 @@
               <w:ind w:left="0"/>
               <w:jc w:val="center"/>
             </w:pPr>
+            <w:r>
+              <w:t>16</w:t>
+            </w:r>
           </w:p>
         </w:tc>
         <w:tc>
@@ -393,6 +469,9 @@
               <w:ind w:left="0"/>
               <w:jc w:val="center"/>
             </w:pPr>
+            <w:r>
+              <w:t>Timothy Oliver</w:t>
+            </w:r>
           </w:p>
         </w:tc>
         <w:tc>
@@ -405,6 +484,9 @@
               <w:ind w:left="0"/>
               <w:jc w:val="center"/>
             </w:pPr>
+            <w:r>
+              <w:t>10</w:t>
+            </w:r>
           </w:p>
         </w:tc>
         <w:tc>
@@ -421,6 +503,7 @@
         </w:tc>
       </w:tr>
     </w:tbl>
+    <w:bookmarkEnd w:id="0"/>
     <w:p>
       <w:pPr>
         <w:pStyle w:val="ListParagraph"/>
@@ -432,7 +515,13 @@
       <w:r>
         <w:t>Total number of story points was . . .</w:t>
       </w:r>
-    </w:p>
+      <w:r>
+        <w:t xml:space="preserve"> 38</w:t>
+      </w:r>
+    </w:p>
+    <w:p/>
+    <w:p/>
+    <w:p/>
     <w:p/>
     <w:p>
       <w:pPr>
@@ -443,6 +532,7 @@
         </w:numPr>
       </w:pPr>
       <w:r>
+        <w:lastRenderedPageBreak/>
         <w:t>Table of Git commits by team member.</w:t>
       </w:r>
     </w:p>
@@ -461,7 +551,7 @@
       <w:tr>
         <w:tc>
           <w:tcPr>
-            <w:tcW w:w="3116" w:type="dxa"/>
+            <w:tcW w:w="2867" w:type="dxa"/>
           </w:tcPr>
           <w:p>
             <w:pPr>
@@ -484,7 +574,7 @@
         </w:tc>
         <w:tc>
           <w:tcPr>
-            <w:tcW w:w="3117" w:type="dxa"/>
+            <w:tcW w:w="2867" w:type="dxa"/>
           </w:tcPr>
           <w:p>
             <w:pPr>
@@ -507,7 +597,7 @@
         </w:tc>
         <w:tc>
           <w:tcPr>
-            <w:tcW w:w="3117" w:type="dxa"/>
+            <w:tcW w:w="2896" w:type="dxa"/>
           </w:tcPr>
           <w:p>
             <w:pPr>
@@ -539,114 +629,146 @@
       <w:tr>
         <w:tc>
           <w:tcPr>
-            <w:tcW w:w="3116" w:type="dxa"/>
-          </w:tcPr>
-          <w:p>
-            <w:pPr>
-              <w:pStyle w:val="ListParagraph"/>
-              <w:ind w:left="0"/>
-              <w:jc w:val="center"/>
-            </w:pPr>
-          </w:p>
-        </w:tc>
-        <w:tc>
-          <w:tcPr>
-            <w:tcW w:w="3117" w:type="dxa"/>
-          </w:tcPr>
-          <w:p>
-            <w:pPr>
-              <w:pStyle w:val="ListParagraph"/>
-              <w:ind w:left="0"/>
-              <w:jc w:val="center"/>
-            </w:pPr>
-          </w:p>
-        </w:tc>
-        <w:tc>
-          <w:tcPr>
-            <w:tcW w:w="3117" w:type="dxa"/>
-          </w:tcPr>
-          <w:p>
-            <w:pPr>
-              <w:pStyle w:val="ListParagraph"/>
-              <w:ind w:left="0"/>
-              <w:jc w:val="center"/>
-            </w:pPr>
+            <w:tcW w:w="2867" w:type="dxa"/>
+          </w:tcPr>
+          <w:p>
+            <w:pPr>
+              <w:pStyle w:val="ListParagraph"/>
+              <w:ind w:left="0"/>
+              <w:jc w:val="center"/>
+            </w:pPr>
+            <w:r>
+              <w:t xml:space="preserve">Jason </w:t>
+            </w:r>
+            <w:proofErr w:type="spellStart"/>
+            <w:r>
+              <w:t>Chancey</w:t>
+            </w:r>
+            <w:proofErr w:type="spellEnd"/>
+          </w:p>
+        </w:tc>
+        <w:tc>
+          <w:tcPr>
+            <w:tcW w:w="2867" w:type="dxa"/>
+          </w:tcPr>
+          <w:p>
+            <w:pPr>
+              <w:pStyle w:val="ListParagraph"/>
+              <w:ind w:left="0"/>
+              <w:jc w:val="center"/>
+            </w:pPr>
+            <w:r>
+              <w:t>0</w:t>
+            </w:r>
+          </w:p>
+        </w:tc>
+        <w:tc>
+          <w:tcPr>
+            <w:tcW w:w="2896" w:type="dxa"/>
+          </w:tcPr>
+          <w:p>
+            <w:pPr>
+              <w:pStyle w:val="ListParagraph"/>
+              <w:ind w:left="0"/>
+              <w:jc w:val="center"/>
+            </w:pPr>
+            <w:r>
+              <w:t>0</w:t>
+            </w:r>
           </w:p>
         </w:tc>
       </w:tr>
       <w:tr>
         <w:tc>
           <w:tcPr>
-            <w:tcW w:w="3116" w:type="dxa"/>
-          </w:tcPr>
-          <w:p>
-            <w:pPr>
-              <w:pStyle w:val="ListParagraph"/>
-              <w:ind w:left="0"/>
-              <w:jc w:val="center"/>
-            </w:pPr>
-          </w:p>
-        </w:tc>
-        <w:tc>
-          <w:tcPr>
-            <w:tcW w:w="3117" w:type="dxa"/>
-          </w:tcPr>
-          <w:p>
-            <w:pPr>
-              <w:pStyle w:val="ListParagraph"/>
-              <w:ind w:left="0"/>
-              <w:jc w:val="center"/>
-            </w:pPr>
-          </w:p>
-        </w:tc>
-        <w:tc>
-          <w:tcPr>
-            <w:tcW w:w="3117" w:type="dxa"/>
-          </w:tcPr>
-          <w:p>
-            <w:pPr>
-              <w:pStyle w:val="ListParagraph"/>
-              <w:ind w:left="0"/>
-              <w:jc w:val="center"/>
-            </w:pPr>
+            <w:tcW w:w="2867" w:type="dxa"/>
+          </w:tcPr>
+          <w:p>
+            <w:pPr>
+              <w:pStyle w:val="ListParagraph"/>
+              <w:ind w:left="0"/>
+              <w:jc w:val="center"/>
+            </w:pPr>
+            <w:r>
+              <w:t>Garret Gresham</w:t>
+            </w:r>
+          </w:p>
+        </w:tc>
+        <w:tc>
+          <w:tcPr>
+            <w:tcW w:w="2867" w:type="dxa"/>
+          </w:tcPr>
+          <w:p>
+            <w:pPr>
+              <w:pStyle w:val="ListParagraph"/>
+              <w:ind w:left="0"/>
+              <w:jc w:val="center"/>
+            </w:pPr>
+            <w:r>
+              <w:t>7</w:t>
+            </w:r>
+          </w:p>
+        </w:tc>
+        <w:tc>
+          <w:tcPr>
+            <w:tcW w:w="2896" w:type="dxa"/>
+          </w:tcPr>
+          <w:p>
+            <w:pPr>
+              <w:pStyle w:val="ListParagraph"/>
+              <w:ind w:left="0"/>
+              <w:jc w:val="center"/>
+            </w:pPr>
+            <w:r>
+              <w:t>50</w:t>
+            </w:r>
           </w:p>
         </w:tc>
       </w:tr>
       <w:tr>
         <w:tc>
           <w:tcPr>
-            <w:tcW w:w="3116" w:type="dxa"/>
-          </w:tcPr>
-          <w:p>
-            <w:pPr>
-              <w:pStyle w:val="ListParagraph"/>
-              <w:ind w:left="0"/>
-              <w:jc w:val="center"/>
-            </w:pPr>
-          </w:p>
-        </w:tc>
-        <w:tc>
-          <w:tcPr>
-            <w:tcW w:w="3117" w:type="dxa"/>
-          </w:tcPr>
-          <w:p>
-            <w:pPr>
-              <w:pStyle w:val="ListParagraph"/>
-              <w:ind w:left="0"/>
-              <w:jc w:val="center"/>
-            </w:pPr>
-          </w:p>
-        </w:tc>
-        <w:tc>
-          <w:tcPr>
-            <w:tcW w:w="3117" w:type="dxa"/>
-          </w:tcPr>
-          <w:p>
-            <w:pPr>
-              <w:pStyle w:val="ListParagraph"/>
-              <w:ind w:left="0"/>
-              <w:jc w:val="center"/>
-            </w:pPr>
+            <w:tcW w:w="2867" w:type="dxa"/>
+          </w:tcPr>
+          <w:p>
+            <w:pPr>
+              <w:pStyle w:val="ListParagraph"/>
+              <w:ind w:left="0"/>
+              <w:jc w:val="center"/>
+            </w:pPr>
+            <w:r>
+              <w:t>Timothy Oliver</w:t>
+            </w:r>
+          </w:p>
+        </w:tc>
+        <w:tc>
+          <w:tcPr>
+            <w:tcW w:w="2867" w:type="dxa"/>
+          </w:tcPr>
+          <w:p>
+            <w:pPr>
+              <w:pStyle w:val="ListParagraph"/>
+              <w:ind w:left="0"/>
+              <w:jc w:val="center"/>
+            </w:pPr>
+            <w:r>
+              <w:t>7</w:t>
+            </w:r>
+          </w:p>
+        </w:tc>
+        <w:tc>
+          <w:tcPr>
+            <w:tcW w:w="2896" w:type="dxa"/>
+          </w:tcPr>
+          <w:p>
+            <w:pPr>
+              <w:pStyle w:val="ListParagraph"/>
+              <w:ind w:left="0"/>
+              <w:jc w:val="center"/>
+            </w:pPr>
+            <w:r>
+              <w:t>50</w:t>
+            </w:r>
           </w:p>
         </w:tc>
       </w:tr>
@@ -660,14 +782,10 @@
         </w:numPr>
       </w:pPr>
       <w:r>
-        <w:lastRenderedPageBreak/>
-        <w:t xml:space="preserve">Total number of </w:t>
-      </w:r>
-      <w:r>
-        <w:t>git commit</w:t>
-      </w:r>
-      <w:r>
-        <w:t>s was . . .</w:t>
+        <w:t xml:space="preserve">Total number of git commits was </w:t>
+      </w:r>
+      <w:r>
+        <w:t>14</w:t>
       </w:r>
     </w:p>
     <w:p/>
@@ -682,6 +800,11 @@
       <w:r>
         <w:t>Ideas of increasing velocity.</w:t>
       </w:r>
+    </w:p>
+    <w:p>
+      <w:pPr>
+        <w:ind w:left="720"/>
+      </w:pPr>
     </w:p>
     <w:p/>
     <w:sectPr>
@@ -824,7 +947,7 @@
         <w:rFonts w:hint="default"/>
       </w:rPr>
     </w:lvl>
-    <w:lvl w:ilvl="1" w:tplc="04090019" w:tentative="1">
+    <w:lvl w:ilvl="1" w:tplc="04090019">
       <w:start w:val="1"/>
       <w:numFmt w:val="lowerLetter"/>
       <w:lvlText w:val="%2."/>

</xml_diff>

<commit_message>
filled in more sections
</commit_message>
<xml_diff>
--- a/Blue RIcky - Retrospective Document (make pdf).docx
+++ b/Blue RIcky - Retrospective Document (make pdf).docx
@@ -163,6 +163,9 @@
       <w:r>
         <w:t xml:space="preserve"> </w:t>
       </w:r>
+      <w:r>
+        <w:t>36</w:t>
+      </w:r>
     </w:p>
     <w:p>
       <w:pPr>
@@ -173,6 +176,9 @@
       </w:r>
       <w:r>
         <w:t xml:space="preserve"> </w:t>
+      </w:r>
+      <w:r>
+        <w:t>28</w:t>
       </w:r>
     </w:p>
     <w:p>
@@ -411,6 +417,9 @@
               <w:ind w:left="0"/>
               <w:jc w:val="center"/>
             </w:pPr>
+            <w:r>
+              <w:t>0</w:t>
+            </w:r>
           </w:p>
         </w:tc>
       </w:tr>
@@ -455,6 +464,9 @@
               <w:ind w:left="0"/>
               <w:jc w:val="center"/>
             </w:pPr>
+            <w:r>
+              <w:t>62</w:t>
+            </w:r>
           </w:p>
         </w:tc>
       </w:tr>
@@ -499,6 +511,9 @@
               <w:ind w:left="0"/>
               <w:jc w:val="center"/>
             </w:pPr>
+            <w:r>
+              <w:t>38</w:t>
+            </w:r>
           </w:p>
         </w:tc>
       </w:tr>
@@ -513,10 +528,10 @@
         </w:numPr>
       </w:pPr>
       <w:r>
-        <w:t>Total number of story points was . . .</w:t>
-      </w:r>
-      <w:r>
-        <w:t xml:space="preserve"> 38</w:t>
+        <w:t xml:space="preserve">Total number of story points was </w:t>
+      </w:r>
+      <w:r>
+        <w:t>38</w:t>
       </w:r>
     </w:p>
     <w:p/>
@@ -805,6 +820,18 @@
       <w:pPr>
         <w:ind w:left="720"/>
       </w:pPr>
+      <w:r>
+        <w:t xml:space="preserve">Velocity could be increased with better </w:t>
+      </w:r>
+      <w:r>
+        <w:t>workload</w:t>
+      </w:r>
+      <w:r>
+        <w:t xml:space="preserve"> distribution and improved point allocation to user stories</w:t>
+      </w:r>
+      <w:r>
+        <w:t>.</w:t>
+      </w:r>
     </w:p>
     <w:p/>
     <w:sectPr>

</xml_diff>

<commit_message>
added stuff to the word doc, let me know if it's pdf worthy
</commit_message>
<xml_diff>
--- a/Blue RIcky - Retrospective Document (make pdf).docx
+++ b/Blue RIcky - Retrospective Document (make pdf).docx
@@ -34,13 +34,8 @@
         </w:numPr>
       </w:pPr>
       <w:r>
-        <w:t xml:space="preserve">Jason </w:t>
-      </w:r>
-      <w:proofErr w:type="spellStart"/>
-      <w:r>
-        <w:t>Chancey</w:t>
-      </w:r>
-      <w:proofErr w:type="spellEnd"/>
+        <w:t>Jason Chancey</w:t>
+      </w:r>
     </w:p>
     <w:p>
       <w:pPr>
@@ -88,7 +83,7 @@
       <w:r>
         <w:t xml:space="preserve">GitHub Project: </w:t>
       </w:r>
-      <w:hyperlink r:id="rId5" w:history="1">
+      <w:hyperlink r:id="rId7" w:history="1">
         <w:r>
           <w:rPr>
             <w:rStyle w:val="Hyperlink"/>
@@ -111,7 +106,7 @@
       <w:r>
         <w:t xml:space="preserve">Trello Board: </w:t>
       </w:r>
-      <w:hyperlink r:id="rId6" w:history="1">
+      <w:hyperlink r:id="rId8" w:history="1">
         <w:r>
           <w:rPr>
             <w:rStyle w:val="Hyperlink"/>
@@ -166,6 +161,19 @@
       <w:r>
         <w:t>36</w:t>
       </w:r>
+      <w:r>
+        <w:t>/2 weeks</w:t>
+      </w:r>
+      <w:r>
+        <w:t xml:space="preserve"> or </w:t>
+      </w:r>
+      <w:r>
+        <w:rPr>
+          <w:b/>
+          <w:bCs/>
+        </w:rPr>
+        <w:t>18 story points per week</w:t>
+      </w:r>
     </w:p>
     <w:p>
       <w:pPr>
@@ -178,8 +186,36 @@
         <w:t xml:space="preserve"> </w:t>
       </w:r>
       <w:r>
-        <w:t>28</w:t>
-      </w:r>
+        <w:rPr>
+          <w:b/>
+          <w:bCs/>
+        </w:rPr>
+        <w:t>31/week</w:t>
+      </w:r>
+      <w:r>
+        <w:t xml:space="preserve"> </w:t>
+      </w:r>
+    </w:p>
+    <w:p>
+      <w:pPr>
+        <w:pStyle w:val="ListParagraph"/>
+        <w:numPr>
+          <w:ilvl w:val="1"/>
+          <w:numId w:val="2"/>
+        </w:numPr>
+      </w:pPr>
+      <w:r>
+        <w:t>Most points</w:t>
+      </w:r>
+      <w:r>
+        <w:t xml:space="preserve"> were accomplished in the second week</w:t>
+      </w:r>
+    </w:p>
+    <w:p>
+      <w:pPr>
+        <w:pStyle w:val="ListParagraph"/>
+        <w:ind w:left="1440"/>
+      </w:pPr>
     </w:p>
     <w:p>
       <w:pPr>
@@ -203,6 +239,9 @@
       <w:r>
         <w:t xml:space="preserve"> 36</w:t>
       </w:r>
+      <w:r>
+        <w:t xml:space="preserve"> (rose to 41 by end of sprint)</w:t>
+      </w:r>
     </w:p>
     <w:p>
       <w:pPr>
@@ -212,7 +251,22 @@
         <w:t>Accomplished:</w:t>
       </w:r>
       <w:r>
-        <w:t xml:space="preserve"> 28</w:t>
+        <w:t xml:space="preserve"> </w:t>
+      </w:r>
+      <w:r>
+        <w:t>31</w:t>
+      </w:r>
+    </w:p>
+    <w:p>
+      <w:pPr>
+        <w:pStyle w:val="ListParagraph"/>
+        <w:numPr>
+          <w:ilvl w:val="1"/>
+          <w:numId w:val="2"/>
+        </w:numPr>
+      </w:pPr>
+      <w:r>
+        <w:t>The number of planned points for the next sprint would likely decrease and slowly rise as sprints went on.</w:t>
       </w:r>
     </w:p>
     <w:p>
@@ -238,22 +292,19 @@
     <w:p>
       <w:pPr>
         <w:pStyle w:val="ListParagraph"/>
-        <w:numPr>
-          <w:ilvl w:val="0"/>
-          <w:numId w:val="3"/>
-        </w:numPr>
-      </w:pPr>
-      <w:r>
-        <w:t>Are all core story points accomplished?</w:t>
-      </w:r>
-    </w:p>
-    <w:p>
-      <w:pPr>
-        <w:ind w:left="720"/>
-      </w:pPr>
-      <w:r>
-        <w:t>No, this is due to time crunch and realization of the difficulty of implementing some features.</w:t>
-      </w:r>
+      </w:pPr>
+      <w:r>
+        <w:t>—Timothy —</w:t>
+      </w:r>
+      <w:r>
+        <w:tab/>
+        <w:t xml:space="preserve">I say the product is not potentially shippable because two implemented features are still only partially implemented with one (the areas to display next and hold pieces) still having their panel. If those features footprints’ are removed or fully implemented, the product would be potentially shippable. </w:t>
+      </w:r>
+    </w:p>
+    <w:p>
+      <w:pPr>
+        <w:pStyle w:val="ListParagraph"/>
+      </w:pPr>
     </w:p>
     <w:p>
       <w:pPr>
@@ -264,6 +315,29 @@
         </w:numPr>
       </w:pPr>
       <w:r>
+        <w:t>Are all core story points accomplished?</w:t>
+      </w:r>
+    </w:p>
+    <w:p>
+      <w:pPr>
+        <w:ind w:left="720"/>
+      </w:pPr>
+      <w:r>
+        <w:t>No, this is due to time crunch and realization of the difficulty of implementing some features.</w:t>
+      </w:r>
+      <w:r>
+        <w:t xml:space="preserve"> Both of the features not fully implemented (Grab Bag can arguably be extra, but we decided it was core) were core features.</w:t>
+      </w:r>
+    </w:p>
+    <w:p>
+      <w:pPr>
+        <w:pStyle w:val="ListParagraph"/>
+        <w:numPr>
+          <w:ilvl w:val="0"/>
+          <w:numId w:val="3"/>
+        </w:numPr>
+      </w:pPr>
+      <w:r>
         <w:t>Changes to story points if another sprint were to be done.</w:t>
       </w:r>
     </w:p>
@@ -274,6 +348,17 @@
       <w:r>
         <w:t>The point value of some objects could be reevaluated based on new understandings</w:t>
       </w:r>
+      <w:r>
+        <w:t xml:space="preserve">. </w:t>
+      </w:r>
+      <w:r>
+        <w:t>This mainly applies to user stories like the displaying pieces and related stories that were likely raised in value due to the difficulty of implementing the display. (Q7 and Q9 would likely have their point values swapped).</w:t>
+      </w:r>
+    </w:p>
+    <w:p>
+      <w:pPr>
+        <w:ind w:left="720"/>
+      </w:pPr>
     </w:p>
     <w:p>
       <w:pPr>
@@ -383,13 +468,8 @@
             </w:pPr>
             <w:bookmarkStart w:id="0" w:name="_Hlk87798688"/>
             <w:r>
-              <w:t xml:space="preserve">Jason </w:t>
-            </w:r>
-            <w:proofErr w:type="spellStart"/>
-            <w:r>
-              <w:t>Chancey</w:t>
-            </w:r>
-            <w:proofErr w:type="spellEnd"/>
+              <w:t>Jason Chancey</w:t>
+            </w:r>
           </w:p>
         </w:tc>
         <w:tc>
@@ -465,7 +545,7 @@
               <w:jc w:val="center"/>
             </w:pPr>
             <w:r>
-              <w:t>62</w:t>
+              <w:t>51.61</w:t>
             </w:r>
           </w:p>
         </w:tc>
@@ -497,7 +577,10 @@
               <w:jc w:val="center"/>
             </w:pPr>
             <w:r>
-              <w:t>10</w:t>
+              <w:t>1</w:t>
+            </w:r>
+            <w:r>
+              <w:t>5</w:t>
             </w:r>
           </w:p>
         </w:tc>
@@ -512,7 +595,7 @@
               <w:jc w:val="center"/>
             </w:pPr>
             <w:r>
-              <w:t>38</w:t>
+              <w:t>48.39</w:t>
             </w:r>
           </w:p>
         </w:tc>
@@ -531,12 +614,47 @@
         <w:t xml:space="preserve">Total number of story points was </w:t>
       </w:r>
       <w:r>
-        <w:t>38</w:t>
-      </w:r>
-    </w:p>
-    <w:p/>
-    <w:p/>
-    <w:p/>
+        <w:t>41</w:t>
+      </w:r>
+    </w:p>
+    <w:p>
+      <w:pPr>
+        <w:pStyle w:val="ListParagraph"/>
+        <w:numPr>
+          <w:ilvl w:val="0"/>
+          <w:numId w:val="1"/>
+        </w:numPr>
+      </w:pPr>
+      <w:r>
+        <w:t xml:space="preserve">Total number of </w:t>
+      </w:r>
+      <w:r>
+        <w:rPr>
+          <w:u w:val="single"/>
+        </w:rPr>
+        <w:t>accomplished</w:t>
+      </w:r>
+      <w:r>
+        <w:t xml:space="preserve"> </w:t>
+      </w:r>
+      <w:r>
+        <w:t>story</w:t>
+      </w:r>
+      <w:r>
+        <w:t xml:space="preserve"> points was </w:t>
+      </w:r>
+      <w:r>
+        <w:t>3</w:t>
+      </w:r>
+      <w:r>
+        <w:t>1</w:t>
+      </w:r>
+    </w:p>
+    <w:p>
+      <w:pPr>
+        <w:pStyle w:val="ListParagraph"/>
+      </w:pPr>
+    </w:p>
     <w:p/>
     <w:p>
       <w:pPr>
@@ -547,7 +665,6 @@
         </w:numPr>
       </w:pPr>
       <w:r>
-        <w:lastRenderedPageBreak/>
         <w:t>Table of Git commits by team member.</w:t>
       </w:r>
     </w:p>
@@ -653,13 +770,8 @@
               <w:jc w:val="center"/>
             </w:pPr>
             <w:r>
-              <w:t xml:space="preserve">Jason </w:t>
-            </w:r>
-            <w:proofErr w:type="spellStart"/>
-            <w:r>
-              <w:t>Chancey</w:t>
-            </w:r>
-            <w:proofErr w:type="spellEnd"/>
+              <w:t>Jason Chancey</w:t>
+            </w:r>
           </w:p>
         </w:tc>
         <w:tc>
@@ -720,7 +832,7 @@
               <w:jc w:val="center"/>
             </w:pPr>
             <w:r>
-              <w:t>7</w:t>
+              <w:t>8</w:t>
             </w:r>
           </w:p>
         </w:tc>
@@ -735,7 +847,7 @@
               <w:jc w:val="center"/>
             </w:pPr>
             <w:r>
-              <w:t>50</w:t>
+              <w:t>44.44</w:t>
             </w:r>
           </w:p>
         </w:tc>
@@ -767,7 +879,7 @@
               <w:jc w:val="center"/>
             </w:pPr>
             <w:r>
-              <w:t>7</w:t>
+              <w:t>10</w:t>
             </w:r>
           </w:p>
         </w:tc>
@@ -782,7 +894,7 @@
               <w:jc w:val="center"/>
             </w:pPr>
             <w:r>
-              <w:t>50</w:t>
+              <w:t>55.56</w:t>
             </w:r>
           </w:p>
         </w:tc>
@@ -797,10 +909,22 @@
         </w:numPr>
       </w:pPr>
       <w:r>
-        <w:t xml:space="preserve">Total number of git commits was </w:t>
-      </w:r>
-      <w:r>
-        <w:t>14</w:t>
+        <w:t xml:space="preserve">Total number of git commits </w:t>
+      </w:r>
+      <w:r>
+        <w:t xml:space="preserve">(not counting </w:t>
+      </w:r>
+      <w:r>
+        <w:t>the 3</w:t>
+      </w:r>
+      <w:r>
+        <w:t xml:space="preserve"> relating to this pdf) </w:t>
+      </w:r>
+      <w:r>
+        <w:t xml:space="preserve">was </w:t>
+      </w:r>
+      <w:r>
+        <w:t>18</w:t>
       </w:r>
     </w:p>
     <w:p/>
@@ -831,6 +955,26 @@
       </w:r>
       <w:r>
         <w:t>.</w:t>
+      </w:r>
+      <w:r>
+        <w:t xml:space="preserve"> Although there were multiple in-person meetings outside of class, there was no time spent coding together aside from the initial meeting. </w:t>
+      </w:r>
+      <w:r>
+        <w:t xml:space="preserve">Beginning the sprint off with a meeting to ensure every team member has a working version of the program and related installations on their machine would definitely increase our velocity. Pair programming would also be a way to include the thoughts of members having </w:t>
+      </w:r>
+      <w:r>
+        <w:t xml:space="preserve">machine issues. </w:t>
+      </w:r>
+      <w:r>
+        <w:t>Unfamiliarity with Visual Studio and Windows Forms was solved throughout the sprint for most of the team, but also prevented conversation that would help us effectively help others with problems.</w:t>
+      </w:r>
+    </w:p>
+    <w:p>
+      <w:pPr>
+        <w:ind w:left="720"/>
+      </w:pPr>
+      <w:r>
+        <w:t>Otherwise, talking about features that other user stories imply would be helpful if any core components were to be added or finished, so that if one feature can be implemented without the implied one the two can be split into separate user stories.</w:t>
       </w:r>
     </w:p>
     <w:p/>
@@ -844,6 +988,56 @@
 </w:document>
 </file>
 
+<file path=word/endnotes.xml><?xml version="1.0" encoding="utf-8"?>
+<w:endnotes xmlns:wpc="http://schemas.microsoft.com/office/word/2010/wordprocessingCanvas" xmlns:cx="http://schemas.microsoft.com/office/drawing/2014/chartex" xmlns:cx1="http://schemas.microsoft.com/office/drawing/2015/9/8/chartex" xmlns:cx2="http://schemas.microsoft.com/office/drawing/2015/10/21/chartex" xmlns:cx3="http://schemas.microsoft.com/office/drawing/2016/5/9/chartex" xmlns:cx4="http://schemas.microsoft.com/office/drawing/2016/5/10/chartex" xmlns:cx5="http://schemas.microsoft.com/office/drawing/2016/5/11/chartex" xmlns:cx6="http://schemas.microsoft.com/office/drawing/2016/5/12/chartex" xmlns:cx7="http://schemas.microsoft.com/office/drawing/2016/5/13/chartex" xmlns:cx8="http://schemas.microsoft.com/office/drawing/2016/5/14/chartex" xmlns:mc="http://schemas.openxmlformats.org/markup-compatibility/2006" xmlns:aink="http://schemas.microsoft.com/office/drawing/2016/ink" xmlns:am3d="http://schemas.microsoft.com/office/drawing/2017/model3d" xmlns:o="urn:schemas-microsoft-com:office:office" xmlns:r="http://schemas.openxmlformats.org/officeDocument/2006/relationships" xmlns:m="http://schemas.openxmlformats.org/officeDocument/2006/math" xmlns:v="urn:schemas-microsoft-com:vml" xmlns:wp14="http://schemas.microsoft.com/office/word/2010/wordprocessingDrawing" xmlns:wp="http://schemas.openxmlformats.org/drawingml/2006/wordprocessingDrawing" xmlns:w10="urn:schemas-microsoft-com:office:word" xmlns:w="http://schemas.openxmlformats.org/wordprocessingml/2006/main" xmlns:w14="http://schemas.microsoft.com/office/word/2010/wordml" xmlns:w15="http://schemas.microsoft.com/office/word/2012/wordml" xmlns:w16cex="http://schemas.microsoft.com/office/word/2018/wordml/cex" xmlns:w16cid="http://schemas.microsoft.com/office/word/2016/wordml/cid" xmlns:w16="http://schemas.microsoft.com/office/word/2018/wordml" xmlns:w16sdtdh="http://schemas.microsoft.com/office/word/2020/wordml/sdtdatahash" xmlns:w16se="http://schemas.microsoft.com/office/word/2015/wordml/symex" xmlns:wpg="http://schemas.microsoft.com/office/word/2010/wordprocessingGroup" xmlns:wpi="http://schemas.microsoft.com/office/word/2010/wordprocessingInk" xmlns:wne="http://schemas.microsoft.com/office/word/2006/wordml" xmlns:wps="http://schemas.microsoft.com/office/word/2010/wordprocessingShape" mc:Ignorable="w14 w15 w16se w16cid w16 w16cex w16sdtdh wp14">
+  <w:endnote w:type="separator" w:id="-1">
+    <w:p>
+      <w:pPr>
+        <w:spacing w:after="0" w:line="240" w:lineRule="auto"/>
+      </w:pPr>
+      <w:r>
+        <w:separator/>
+      </w:r>
+    </w:p>
+  </w:endnote>
+  <w:endnote w:type="continuationSeparator" w:id="0">
+    <w:p>
+      <w:pPr>
+        <w:spacing w:after="0" w:line="240" w:lineRule="auto"/>
+      </w:pPr>
+      <w:r>
+        <w:continuationSeparator/>
+      </w:r>
+    </w:p>
+  </w:endnote>
+</w:endnotes>
+</file>
+
+<file path=word/footnotes.xml><?xml version="1.0" encoding="utf-8"?>
+<w:footnotes xmlns:wpc="http://schemas.microsoft.com/office/word/2010/wordprocessingCanvas" xmlns:cx="http://schemas.microsoft.com/office/drawing/2014/chartex" xmlns:cx1="http://schemas.microsoft.com/office/drawing/2015/9/8/chartex" xmlns:cx2="http://schemas.microsoft.com/office/drawing/2015/10/21/chartex" xmlns:cx3="http://schemas.microsoft.com/office/drawing/2016/5/9/chartex" xmlns:cx4="http://schemas.microsoft.com/office/drawing/2016/5/10/chartex" xmlns:cx5="http://schemas.microsoft.com/office/drawing/2016/5/11/chartex" xmlns:cx6="http://schemas.microsoft.com/office/drawing/2016/5/12/chartex" xmlns:cx7="http://schemas.microsoft.com/office/drawing/2016/5/13/chartex" xmlns:cx8="http://schemas.microsoft.com/office/drawing/2016/5/14/chartex" xmlns:mc="http://schemas.openxmlformats.org/markup-compatibility/2006" xmlns:aink="http://schemas.microsoft.com/office/drawing/2016/ink" xmlns:am3d="http://schemas.microsoft.com/office/drawing/2017/model3d" xmlns:o="urn:schemas-microsoft-com:office:office" xmlns:r="http://schemas.openxmlformats.org/officeDocument/2006/relationships" xmlns:m="http://schemas.openxmlformats.org/officeDocument/2006/math" xmlns:v="urn:schemas-microsoft-com:vml" xmlns:wp14="http://schemas.microsoft.com/office/word/2010/wordprocessingDrawing" xmlns:wp="http://schemas.openxmlformats.org/drawingml/2006/wordprocessingDrawing" xmlns:w10="urn:schemas-microsoft-com:office:word" xmlns:w="http://schemas.openxmlformats.org/wordprocessingml/2006/main" xmlns:w14="http://schemas.microsoft.com/office/word/2010/wordml" xmlns:w15="http://schemas.microsoft.com/office/word/2012/wordml" xmlns:w16cex="http://schemas.microsoft.com/office/word/2018/wordml/cex" xmlns:w16cid="http://schemas.microsoft.com/office/word/2016/wordml/cid" xmlns:w16="http://schemas.microsoft.com/office/word/2018/wordml" xmlns:w16sdtdh="http://schemas.microsoft.com/office/word/2020/wordml/sdtdatahash" xmlns:w16se="http://schemas.microsoft.com/office/word/2015/wordml/symex" xmlns:wpg="http://schemas.microsoft.com/office/word/2010/wordprocessingGroup" xmlns:wpi="http://schemas.microsoft.com/office/word/2010/wordprocessingInk" xmlns:wne="http://schemas.microsoft.com/office/word/2006/wordml" xmlns:wps="http://schemas.microsoft.com/office/word/2010/wordprocessingShape" mc:Ignorable="w14 w15 w16se w16cid w16 w16cex w16sdtdh wp14">
+  <w:footnote w:type="separator" w:id="-1">
+    <w:p>
+      <w:pPr>
+        <w:spacing w:after="0" w:line="240" w:lineRule="auto"/>
+      </w:pPr>
+      <w:r>
+        <w:separator/>
+      </w:r>
+    </w:p>
+  </w:footnote>
+  <w:footnote w:type="continuationSeparator" w:id="0">
+    <w:p>
+      <w:pPr>
+        <w:spacing w:after="0" w:line="240" w:lineRule="auto"/>
+      </w:pPr>
+      <w:r>
+        <w:continuationSeparator/>
+      </w:r>
+    </w:p>
+  </w:footnote>
+</w:footnotes>
+</file>
+
 <file path=word/numbering.xml><?xml version="1.0" encoding="utf-8"?>
 <w:numbering xmlns:wpc="http://schemas.microsoft.com/office/word/2010/wordprocessingCanvas" xmlns:cx="http://schemas.microsoft.com/office/drawing/2014/chartex" xmlns:cx1="http://schemas.microsoft.com/office/drawing/2015/9/8/chartex" xmlns:cx2="http://schemas.microsoft.com/office/drawing/2015/10/21/chartex" xmlns:cx3="http://schemas.microsoft.com/office/drawing/2016/5/9/chartex" xmlns:cx4="http://schemas.microsoft.com/office/drawing/2016/5/10/chartex" xmlns:cx5="http://schemas.microsoft.com/office/drawing/2016/5/11/chartex" xmlns:cx6="http://schemas.microsoft.com/office/drawing/2016/5/12/chartex" xmlns:cx7="http://schemas.microsoft.com/office/drawing/2016/5/13/chartex" xmlns:cx8="http://schemas.microsoft.com/office/drawing/2016/5/14/chartex" xmlns:mc="http://schemas.openxmlformats.org/markup-compatibility/2006" xmlns:aink="http://schemas.microsoft.com/office/drawing/2016/ink" xmlns:am3d="http://schemas.microsoft.com/office/drawing/2017/model3d" xmlns:o="urn:schemas-microsoft-com:office:office" xmlns:r="http://schemas.openxmlformats.org/officeDocument/2006/relationships" xmlns:m="http://schemas.openxmlformats.org/officeDocument/2006/math" xmlns:v="urn:schemas-microsoft-com:vml" xmlns:wp14="http://schemas.microsoft.com/office/word/2010/wordprocessingDrawing" xmlns:wp="http://schemas.openxmlformats.org/drawingml/2006/wordprocessingDrawing" xmlns:w10="urn:schemas-microsoft-com:office:word" xmlns:w="http://schemas.openxmlformats.org/wordprocessingml/2006/main" xmlns:w14="http://schemas.microsoft.com/office/word/2010/wordml" xmlns:w15="http://schemas.microsoft.com/office/word/2012/wordml" xmlns:w16cex="http://schemas.microsoft.com/office/word/2018/wordml/cex" xmlns:w16cid="http://schemas.microsoft.com/office/word/2016/wordml/cid" xmlns:w16="http://schemas.microsoft.com/office/word/2018/wordml" xmlns:w16sdtdh="http://schemas.microsoft.com/office/word/2020/wordml/sdtdatahash" xmlns:w16se="http://schemas.microsoft.com/office/word/2015/wordml/symex" xmlns:wpg="http://schemas.microsoft.com/office/word/2010/wordprocessingGroup" xmlns:wpi="http://schemas.microsoft.com/office/word/2010/wordprocessingInk" xmlns:wne="http://schemas.microsoft.com/office/word/2006/wordml" xmlns:wps="http://schemas.microsoft.com/office/word/2010/wordprocessingShape" mc:Ignorable="w14 w15 w16se w16cid w16 w16cex w16sdtdh wp14">
   <w:abstractNum w:abstractNumId="0" w15:restartNumberingAfterBreak="0">
@@ -861,7 +1055,7 @@
         <w:rFonts w:ascii="Symbol" w:eastAsiaTheme="minorEastAsia" w:hAnsi="Symbol" w:cstheme="minorBidi" w:hint="default"/>
       </w:rPr>
     </w:lvl>
-    <w:lvl w:ilvl="1" w:tplc="04090003" w:tentative="1">
+    <w:lvl w:ilvl="1" w:tplc="04090003">
       <w:start w:val="1"/>
       <w:numFmt w:val="bullet"/>
       <w:lvlText w:val="o"/>
@@ -1650,6 +1844,50 @@
       </w:tblBorders>
     </w:tblPr>
   </w:style>
+  <w:style w:type="paragraph" w:styleId="Header">
+    <w:name w:val="header"/>
+    <w:basedOn w:val="Normal"/>
+    <w:link w:val="HeaderChar"/>
+    <w:uiPriority w:val="99"/>
+    <w:unhideWhenUsed/>
+    <w:rsid w:val="00AF592A"/>
+    <w:pPr>
+      <w:tabs>
+        <w:tab w:val="center" w:pos="4680"/>
+        <w:tab w:val="right" w:pos="9360"/>
+      </w:tabs>
+      <w:spacing w:after="0" w:line="240" w:lineRule="auto"/>
+    </w:pPr>
+  </w:style>
+  <w:style w:type="character" w:customStyle="1" w:styleId="HeaderChar">
+    <w:name w:val="Header Char"/>
+    <w:basedOn w:val="DefaultParagraphFont"/>
+    <w:link w:val="Header"/>
+    <w:uiPriority w:val="99"/>
+    <w:rsid w:val="00AF592A"/>
+  </w:style>
+  <w:style w:type="paragraph" w:styleId="Footer">
+    <w:name w:val="footer"/>
+    <w:basedOn w:val="Normal"/>
+    <w:link w:val="FooterChar"/>
+    <w:uiPriority w:val="99"/>
+    <w:unhideWhenUsed/>
+    <w:rsid w:val="00AF592A"/>
+    <w:pPr>
+      <w:tabs>
+        <w:tab w:val="center" w:pos="4680"/>
+        <w:tab w:val="right" w:pos="9360"/>
+      </w:tabs>
+      <w:spacing w:after="0" w:line="240" w:lineRule="auto"/>
+    </w:pPr>
+  </w:style>
+  <w:style w:type="character" w:customStyle="1" w:styleId="FooterChar">
+    <w:name w:val="Footer Char"/>
+    <w:basedOn w:val="DefaultParagraphFont"/>
+    <w:link w:val="Footer"/>
+    <w:uiPriority w:val="99"/>
+    <w:rsid w:val="00AF592A"/>
+  </w:style>
 </w:styles>
 </file>
 

</xml_diff>